<commit_message>
Enviando a atividade de Engenharia de Software para o Github - 26/04/2025
</commit_message>
<xml_diff>
--- a/Primeiro_Semestre/Arquitetura_e_Sistemas_Operacionais/Pesquisa_Sistemas_Operacionais/Eduardo_0444251_Sistemas_Operacionais_Windows_MacOS.docx
+++ b/Primeiro_Semestre/Arquitetura_e_Sistemas_Operacionais/Pesquisa_Sistemas_Operacionais/Eduardo_0444251_Sistemas_Operacionais_Windows_MacOS.docx
@@ -1198,27 +1198,7 @@
                 <w:szCs w:val="18"/>
                 <w:lang w:eastAsia="pt-BR"/>
               </w:rPr>
-              <w:t>Melhor dese</w:t>
-            </w:r>
-            <w:r>
-              <w:rPr>
-                <w:rFonts w:ascii="Aptos Narrow" w:eastAsia="Times New Roman" w:hAnsi="Aptos Narrow" w:cs="Times New Roman"/>
-                <w:color w:val="000000"/>
-                <w:sz w:val="18"/>
-                <w:szCs w:val="18"/>
-                <w:lang w:eastAsia="pt-BR"/>
-              </w:rPr>
-              <w:t>m</w:t>
-            </w:r>
-            <w:r>
-              <w:rPr>
-                <w:rFonts w:ascii="Aptos Narrow" w:eastAsia="Times New Roman" w:hAnsi="Aptos Narrow" w:cs="Times New Roman"/>
-                <w:color w:val="000000"/>
-                <w:sz w:val="18"/>
-                <w:szCs w:val="18"/>
-                <w:lang w:eastAsia="pt-BR"/>
-              </w:rPr>
-              <w:t>penho dos jogos.</w:t>
+              <w:t>Melhor desempenho dos jogos.</w:t>
             </w:r>
           </w:p>
         </w:tc>
@@ -1254,17 +1234,7 @@
                 <w:szCs w:val="18"/>
                 <w:lang w:eastAsia="pt-BR"/>
               </w:rPr>
-              <w:t>Incompatibilidade</w:t>
-            </w:r>
-            <w:r>
-              <w:rPr>
-                <w:rFonts w:ascii="Aptos Narrow" w:eastAsia="Times New Roman" w:hAnsi="Aptos Narrow" w:cs="Times New Roman"/>
-                <w:color w:val="000000"/>
-                <w:sz w:val="18"/>
-                <w:szCs w:val="18"/>
-                <w:lang w:eastAsia="pt-BR"/>
-              </w:rPr>
-              <w:t xml:space="preserve"> com certos tipos de</w:t>
+              <w:t>Incompatibilidade com certos tipos de</w:t>
             </w:r>
             <w:r>
               <w:rPr>
@@ -1388,27 +1358,7 @@
                 <w:lang w:eastAsia="pt-BR"/>
               </w:rPr>
               <w:br/>
-              <w:t xml:space="preserve">arquivos e pasta no </w:t>
-            </w:r>
-            <w:r>
-              <w:rPr>
-                <w:rFonts w:ascii="Aptos Narrow" w:eastAsia="Times New Roman" w:hAnsi="Aptos Narrow" w:cs="Times New Roman"/>
-                <w:color w:val="000000"/>
-                <w:sz w:val="18"/>
-                <w:szCs w:val="18"/>
-                <w:lang w:eastAsia="pt-BR"/>
-              </w:rPr>
-              <w:t>computador</w:t>
-            </w:r>
-            <w:r>
-              <w:rPr>
-                <w:rFonts w:ascii="Aptos Narrow" w:eastAsia="Times New Roman" w:hAnsi="Aptos Narrow" w:cs="Times New Roman"/>
-                <w:color w:val="000000"/>
-                <w:sz w:val="18"/>
-                <w:szCs w:val="18"/>
-                <w:lang w:eastAsia="pt-BR"/>
-              </w:rPr>
-              <w:t>.</w:t>
+              <w:t>arquivos e pasta no computador.</w:t>
             </w:r>
           </w:p>
         </w:tc>
@@ -1521,15 +1471,7 @@
             <w:sz w:val="24"/>
             <w:szCs w:val="24"/>
           </w:rPr>
-          <w:t>O que é</w:t>
-        </w:r>
-        <w:r>
-          <w:rPr>
-            <w:rStyle w:val="Hyperlink"/>
-            <w:sz w:val="24"/>
-            <w:szCs w:val="24"/>
-          </w:rPr>
-          <w:t xml:space="preserve"> </w:t>
+          <w:t xml:space="preserve">O que é </w:t>
         </w:r>
         <w:r>
           <w:rPr>
@@ -1645,15 +1587,7 @@
             <w:sz w:val="24"/>
             <w:szCs w:val="24"/>
           </w:rPr>
-          <w:t>MacOS: prós e contras para quem usa o sistema</w:t>
-        </w:r>
-        <w:r>
-          <w:rPr>
-            <w:rStyle w:val="Hyperlink"/>
-            <w:sz w:val="24"/>
-            <w:szCs w:val="24"/>
-          </w:rPr>
-          <w:t>.</w:t>
+          <w:t>MacOS: prós e contras para quem usa o sistema.</w:t>
         </w:r>
       </w:hyperlink>
     </w:p>
@@ -2461,6 +2395,7 @@
   <w:style w:type="character" w:default="1" w:styleId="Fontepargpadro">
     <w:name w:val="Default Paragraph Font"/>
     <w:uiPriority w:val="1"/>
+    <w:semiHidden/>
     <w:unhideWhenUsed/>
   </w:style>
   <w:style w:type="table" w:default="1" w:styleId="Tabelanormal">

</xml_diff>